<commit_message>
Entrega Final - Reto 4
</commit_message>
<xml_diff>
--- a/Docs/R4 Analisis de Complejidad.docx
+++ b/Docs/R4 Analisis de Complejidad.docx
@@ -134,19 +134,7 @@
         <w:rPr>
           <w:rFonts w:ascii="Times New Roman" w:hAnsi="Times New Roman" w:cs="Times New Roman"/>
         </w:rPr>
-        <w:t xml:space="preserve">A continuación, se presenta un análisis de complejidad para cada requerimiento del Reto </w:t>
-      </w:r>
-      <w:r>
-        <w:rPr>
-          <w:rFonts w:ascii="Times New Roman" w:hAnsi="Times New Roman" w:cs="Times New Roman"/>
-        </w:rPr>
-        <w:t>4</w:t>
-      </w:r>
-      <w:r>
-        <w:rPr>
-          <w:rFonts w:ascii="Times New Roman" w:hAnsi="Times New Roman" w:cs="Times New Roman"/>
-        </w:rPr>
-        <w:t xml:space="preserve">, considerando el código utilizado y </w:t>
+        <w:t xml:space="preserve">A continuación, se presenta un análisis de complejidad para cada requerimiento del Reto 4, considerando el código utilizado y </w:t>
       </w:r>
       <w:r>
         <w:rPr>
@@ -663,13 +651,7 @@
         <w:rPr>
           <w:rFonts w:ascii="Times New Roman" w:hAnsi="Times New Roman" w:cs="Times New Roman"/>
         </w:rPr>
-        <w:t xml:space="preserve"> es de </w:t>
-      </w:r>
-      <w:r>
-        <w:rPr>
-          <w:rFonts w:ascii="Times New Roman" w:hAnsi="Times New Roman" w:cs="Times New Roman"/>
-        </w:rPr>
-        <w:t>O(</w:t>
+        <w:t xml:space="preserve"> es de O(</w:t>
       </w:r>
       <w:r>
         <w:rPr>
@@ -693,13 +675,7 @@
         <w:rPr>
           <w:rFonts w:ascii="Times New Roman" w:hAnsi="Times New Roman" w:cs="Times New Roman"/>
         </w:rPr>
-        <w:t>))</w:t>
-      </w:r>
-      <w:r>
-        <w:rPr>
-          <w:rFonts w:ascii="Times New Roman" w:hAnsi="Times New Roman" w:cs="Times New Roman"/>
-        </w:rPr>
-        <w:t>.</w:t>
+        <w:t>)).</w:t>
       </w:r>
     </w:p>
     <w:p>
@@ -797,31 +773,7 @@
         <w:rPr>
           <w:rFonts w:ascii="Times New Roman" w:hAnsi="Times New Roman" w:cs="Times New Roman"/>
         </w:rPr>
-        <w:t xml:space="preserve">para conocer a que componente conectado hace parte cada aeropuerto, se realiza una consulta con la función map.get. Tomando en cuenta que un mapa las consultas realizadas tienen una complejidad de O(1.5), la complejidad de este requerimiento corresponde a </w:t>
-      </w:r>
-      <w:r>
-        <w:rPr>
-          <w:rFonts w:ascii="Times New Roman" w:hAnsi="Times New Roman" w:cs="Times New Roman"/>
-        </w:rPr>
-        <w:t>O(V^2)</w:t>
-      </w:r>
-      <w:r>
-        <w:rPr>
-          <w:rFonts w:ascii="Times New Roman" w:hAnsi="Times New Roman" w:cs="Times New Roman"/>
-        </w:rPr>
-        <w:t xml:space="preserve"> + </w:t>
-      </w:r>
-      <w:r>
-        <w:rPr>
-          <w:rFonts w:ascii="Times New Roman" w:hAnsi="Times New Roman" w:cs="Times New Roman"/>
-        </w:rPr>
-        <w:t>O(V+E)</w:t>
-      </w:r>
-      <w:r>
-        <w:rPr>
-          <w:rFonts w:ascii="Times New Roman" w:hAnsi="Times New Roman" w:cs="Times New Roman"/>
-        </w:rPr>
-        <w:t xml:space="preserve"> + O(1.5)</w:t>
+        <w:t>para conocer a que componente conectado hace parte cada aeropuerto, se realiza una consulta con la función map.get. Tomando en cuenta que un mapa las consultas realizadas tienen una complejidad de O(1.5), la complejidad de este requerimiento corresponde a O(V^2) + O(V+E) + O(1.5)</w:t>
       </w:r>
       <w:r>
         <w:rPr>
@@ -1282,43 +1234,7 @@
         <w:rPr>
           <w:rFonts w:ascii="Times New Roman" w:hAnsi="Times New Roman" w:cs="Times New Roman"/>
         </w:rPr>
-        <w:t>O(</w:t>
-      </w:r>
-      <w:r>
-        <w:rPr>
-          <w:rFonts w:ascii="Times New Roman" w:hAnsi="Times New Roman" w:cs="Times New Roman"/>
-        </w:rPr>
-        <w:t>E Log(V))</w:t>
-      </w:r>
-      <w:r>
-        <w:rPr>
-          <w:rFonts w:ascii="Times New Roman" w:hAnsi="Times New Roman" w:cs="Times New Roman"/>
-        </w:rPr>
-        <w:t xml:space="preserve"> + </w:t>
-      </w:r>
-      <w:r>
-        <w:rPr>
-          <w:rFonts w:ascii="Times New Roman" w:hAnsi="Times New Roman" w:cs="Times New Roman"/>
-        </w:rPr>
-        <w:t>O(V+E)</w:t>
-      </w:r>
-      <w:r>
-        <w:rPr>
-          <w:rFonts w:ascii="Times New Roman" w:hAnsi="Times New Roman" w:cs="Times New Roman"/>
-        </w:rPr>
-        <w:t xml:space="preserve"> + </w:t>
-      </w:r>
-      <w:r>
-        <w:rPr>
-          <w:rFonts w:ascii="Times New Roman" w:hAnsi="Times New Roman" w:cs="Times New Roman"/>
-        </w:rPr>
-        <w:t>O(V^2)</w:t>
-      </w:r>
-      <w:r>
-        <w:rPr>
-          <w:rFonts w:ascii="Times New Roman" w:hAnsi="Times New Roman" w:cs="Times New Roman"/>
-        </w:rPr>
-        <w:t xml:space="preserve"> + O(V), se concluye que la complejidad del requerimiento cuatro corresponde a O(V^2).</w:t>
+        <w:t>O(E Log(V)) + O(V+E) + O(V^2) + O(V), se concluye que la complejidad del requerimiento cuatro corresponde a O(V^2).</w:t>
       </w:r>
     </w:p>
     <w:p/>
@@ -1514,7 +1430,51 @@
         <w:rPr>
           <w:rFonts w:ascii="Times New Roman" w:hAnsi="Times New Roman" w:cs="Times New Roman"/>
         </w:rPr>
-        <w:t xml:space="preserve"> A</w:t>
+        <w:t xml:space="preserve"> </w:t>
+      </w:r>
+      <w:r>
+        <w:rPr>
+          <w:rFonts w:ascii="Times New Roman" w:hAnsi="Times New Roman" w:cs="Times New Roman"/>
+        </w:rPr>
+        <w:t>Para el sexto requerimiento la complejidad asociad</w:t>
+      </w:r>
+      <w:r>
+        <w:rPr>
+          <w:rFonts w:ascii="Times New Roman" w:hAnsi="Times New Roman" w:cs="Times New Roman"/>
+        </w:rPr>
+        <w:t>a esta directamente relacionada a la API</w:t>
+      </w:r>
+      <w:r>
+        <w:rPr>
+          <w:rFonts w:ascii="Times New Roman" w:hAnsi="Times New Roman" w:cs="Times New Roman"/>
+        </w:rPr>
+        <w:t xml:space="preserve">, en este caso al ser un </w:t>
+      </w:r>
+      <w:proofErr w:type="gramStart"/>
+      <w:r>
+        <w:rPr>
+          <w:rFonts w:ascii="Times New Roman" w:hAnsi="Times New Roman" w:cs="Times New Roman"/>
+        </w:rPr>
+        <w:t>server</w:t>
+      </w:r>
+      <w:proofErr w:type="gramEnd"/>
+      <w:r>
+        <w:rPr>
+          <w:rFonts w:ascii="Times New Roman" w:hAnsi="Times New Roman" w:cs="Times New Roman"/>
+        </w:rPr>
+        <w:t xml:space="preserve"> en vivo, que requiere manejar varias solicitudes podemos decir que la complejidad seria de O(</w:t>
+      </w:r>
+      <w:r>
+        <w:rPr>
+          <w:rFonts w:ascii="Times New Roman" w:hAnsi="Times New Roman" w:cs="Times New Roman"/>
+        </w:rPr>
+        <w:t>k</w:t>
+      </w:r>
+      <w:r>
+        <w:rPr>
+          <w:rFonts w:ascii="Times New Roman" w:hAnsi="Times New Roman" w:cs="Times New Roman"/>
+        </w:rPr>
+        <w:t>), pues depende meramente de cuantas solicitudes pueda dar solución la API por segundo.</w:t>
       </w:r>
     </w:p>
     <w:p>
@@ -1523,6 +1483,7 @@
         <w:jc w:val="both"/>
         <w:rPr>
           <w:rFonts w:ascii="Times New Roman" w:hAnsi="Times New Roman" w:cs="Times New Roman"/>
+          <w:u w:val="single"/>
         </w:rPr>
       </w:pPr>
     </w:p>
@@ -1532,6 +1493,7 @@
         <w:jc w:val="both"/>
         <w:rPr>
           <w:rFonts w:ascii="Times New Roman" w:hAnsi="Times New Roman" w:cs="Times New Roman"/>
+          <w:u w:val="single"/>
         </w:rPr>
       </w:pPr>
       <w:r>
@@ -1554,19 +1516,110 @@
         <w:rPr>
           <w:rFonts w:ascii="Times New Roman" w:hAnsi="Times New Roman" w:cs="Times New Roman"/>
         </w:rPr>
-        <w:t xml:space="preserve"> A</w:t>
+        <w:t xml:space="preserve"> </w:t>
+      </w:r>
+      <w:r>
+        <w:rPr>
+          <w:rFonts w:ascii="Times New Roman" w:hAnsi="Times New Roman" w:cs="Times New Roman"/>
+        </w:rPr>
+        <w:t xml:space="preserve">El requerimiento 6 al ser una representación gráfica del requerimiento </w:t>
+      </w:r>
+      <w:r>
+        <w:rPr>
+          <w:rFonts w:ascii="Times New Roman" w:hAnsi="Times New Roman" w:cs="Times New Roman"/>
+        </w:rPr>
+        <w:t>1 y 3</w:t>
+      </w:r>
+      <w:r>
+        <w:rPr>
+          <w:rFonts w:ascii="Times New Roman" w:hAnsi="Times New Roman" w:cs="Times New Roman"/>
+        </w:rPr>
+        <w:t xml:space="preserve">, comparte su misma complejidad. Sin embargo, se es necesario agregar la complejidad que implica todo el proceso de creación del mapa y </w:t>
+      </w:r>
+      <w:proofErr w:type="spellStart"/>
+      <w:r>
+        <w:rPr>
+          <w:rFonts w:ascii="Times New Roman" w:hAnsi="Times New Roman" w:cs="Times New Roman"/>
+        </w:rPr>
+        <w:t>markers</w:t>
+      </w:r>
+      <w:proofErr w:type="spellEnd"/>
+      <w:r>
+        <w:rPr>
+          <w:rFonts w:ascii="Times New Roman" w:hAnsi="Times New Roman" w:cs="Times New Roman"/>
+        </w:rPr>
+        <w:t xml:space="preserve"> con la información. Para el proceso de creación se</w:t>
+      </w:r>
+      <w:r>
+        <w:rPr>
+          <w:rFonts w:ascii="Times New Roman" w:hAnsi="Times New Roman" w:cs="Times New Roman"/>
+        </w:rPr>
+        <w:t xml:space="preserve"> crearon listas e iteraron por lo tanto su complejidad es de</w:t>
+      </w:r>
+      <w:r>
+        <w:rPr>
+          <w:rFonts w:ascii="Times New Roman" w:hAnsi="Times New Roman" w:cs="Times New Roman"/>
+        </w:rPr>
+        <w:t xml:space="preserve"> O(n), y a medida que se iteraban se iba creando cada </w:t>
+      </w:r>
+      <w:proofErr w:type="spellStart"/>
+      <w:r>
+        <w:rPr>
+          <w:rFonts w:ascii="Times New Roman" w:hAnsi="Times New Roman" w:cs="Times New Roman"/>
+        </w:rPr>
+        <w:t>marker</w:t>
+      </w:r>
+      <w:proofErr w:type="spellEnd"/>
+      <w:r>
+        <w:rPr>
+          <w:rFonts w:ascii="Times New Roman" w:hAnsi="Times New Roman" w:cs="Times New Roman"/>
+        </w:rPr>
+        <w:t xml:space="preserve">, donde no solo se marcaba el mapa, sino que adicionalmente cada punto en el mapa tiene la información sobre esta, por lo tanto su complejidad según lo encontrado sobre </w:t>
+      </w:r>
+      <w:proofErr w:type="spellStart"/>
+      <w:r>
+        <w:rPr>
+          <w:rFonts w:ascii="Times New Roman" w:hAnsi="Times New Roman" w:cs="Times New Roman"/>
+        </w:rPr>
+        <w:t>folium</w:t>
+      </w:r>
+      <w:proofErr w:type="spellEnd"/>
+      <w:r>
+        <w:rPr>
+          <w:rFonts w:ascii="Times New Roman" w:hAnsi="Times New Roman" w:cs="Times New Roman"/>
+        </w:rPr>
+        <w:t xml:space="preserve"> es </w:t>
+      </w:r>
+      <w:proofErr w:type="gramStart"/>
+      <w:r>
+        <w:rPr>
+          <w:rFonts w:ascii="Times New Roman" w:hAnsi="Times New Roman" w:cs="Times New Roman"/>
+        </w:rPr>
+        <w:t>O(</w:t>
+      </w:r>
+      <w:proofErr w:type="gramEnd"/>
+      <w:r>
+        <w:rPr>
+          <w:rFonts w:ascii="Times New Roman" w:hAnsi="Times New Roman" w:cs="Times New Roman"/>
+        </w:rPr>
+        <w:t>n</w:t>
+      </w:r>
+      <w:r>
+        <w:t xml:space="preserve"> </w:t>
+      </w:r>
+      <w:r>
+        <w:rPr>
+          <w:rFonts w:ascii="Times New Roman" w:hAnsi="Times New Roman" w:cs="Times New Roman"/>
+        </w:rPr>
+        <w:t>^</w:t>
+      </w:r>
+      <w:r>
+        <w:rPr>
+          <w:rFonts w:ascii="Times New Roman" w:hAnsi="Times New Roman" w:cs="Times New Roman"/>
+        </w:rPr>
+        <w:t xml:space="preserve">2). </w:t>
       </w:r>
     </w:p>
-    <w:p>
-      <w:pPr>
-        <w:spacing w:line="276" w:lineRule="auto"/>
-        <w:jc w:val="both"/>
-        <w:rPr>
-          <w:rFonts w:ascii="Times New Roman" w:hAnsi="Times New Roman" w:cs="Times New Roman"/>
-        </w:rPr>
-      </w:pPr>
-    </w:p>
-    <w:p/>
     <w:p/>
     <w:sectPr>
       <w:pgSz w:w="12240" w:h="15840"/>

</xml_diff>